<commit_message>
add warmup thread group
</commit_message>
<xml_diff>
--- a/Practice #3/Load_test_report_Maksymenko.docx
+++ b/Practice #3/Load_test_report_Maksymenko.docx
@@ -70,7 +70,13 @@
         <w:t xml:space="preserve"> </w:t>
       </w:r>
       <w:r>
-        <w:t>22th of May 2022</w:t>
+        <w:t>22</w:t>
+      </w:r>
+      <w:r>
+        <w:t>nd</w:t>
+      </w:r>
+      <w:r>
+        <w:t xml:space="preserve"> of May 2022</w:t>
       </w:r>
     </w:p>
     <w:p>
@@ -130,6 +136,13 @@
           <w:bCs/>
         </w:rPr>
         <w:t>Test Environment configuration</w:t>
+      </w:r>
+      <w:r>
+        <w:rPr>
+          <w:b/>
+          <w:bCs/>
+        </w:rPr>
+        <w:t xml:space="preserve"> </w:t>
       </w:r>
       <w:r>
         <w:rPr>
@@ -233,13 +246,7 @@
           </w:tcPr>
           <w:p>
             <w:r>
-              <w:t>1 Core CPU (</w:t>
-            </w:r>
-            <w:r>
-              <w:t>Intel(R) Core(TM) i7-8665U CPU @ 1.90GHz   2.11 GHz</w:t>
-            </w:r>
-            <w:r>
-              <w:t>)</w:t>
+              <w:t>1 Core CPU (Intel(R) Core(TM) i7-8665U CPU @ 1.90GHz   2.11 GHz)</w:t>
             </w:r>
           </w:p>
         </w:tc>
@@ -398,6 +405,7 @@
         <w:rPr>
           <w:b/>
           <w:bCs/>
+          <w:noProof/>
         </w:rPr>
         <w:lastRenderedPageBreak/>
         <w:drawing>
@@ -440,6 +448,7 @@
         <w:rPr>
           <w:b/>
           <w:bCs/>
+          <w:noProof/>
         </w:rPr>
         <w:drawing>
           <wp:inline distT="0" distB="0" distL="0" distR="0" wp14:anchorId="7E3E72CA" wp14:editId="43C455CB">
@@ -481,6 +490,7 @@
         <w:rPr>
           <w:b/>
           <w:bCs/>
+          <w:noProof/>
         </w:rPr>
         <w:drawing>
           <wp:inline distT="0" distB="0" distL="0" distR="0" wp14:anchorId="70B9DFB1" wp14:editId="2B168286">
@@ -573,16 +583,45 @@
         </w:rPr>
         <w:t xml:space="preserve"> </w:t>
       </w:r>
-      <w:r>
-        <w:t xml:space="preserve">100 </w:t>
+    </w:p>
+    <w:p>
+      <w:pPr>
+        <w:pStyle w:val="ListParagraph"/>
+        <w:numPr>
+          <w:ilvl w:val="0"/>
+          <w:numId w:val="12"/>
+        </w:numPr>
+        <w:rPr>
+          <w:b/>
+          <w:bCs/>
+        </w:rPr>
+      </w:pPr>
+      <w:r>
+        <w:t>100 p</w:t>
       </w:r>
       <w:proofErr w:type="spellStart"/>
       <w:r>
-        <w:t>pregenerated</w:t>
+        <w:t>regenerated</w:t>
       </w:r>
       <w:proofErr w:type="spellEnd"/>
       <w:r>
         <w:t xml:space="preserve"> posts on predefined dates </w:t>
+      </w:r>
+    </w:p>
+    <w:p>
+      <w:pPr>
+        <w:pStyle w:val="ListParagraph"/>
+        <w:numPr>
+          <w:ilvl w:val="0"/>
+          <w:numId w:val="12"/>
+        </w:numPr>
+        <w:rPr>
+          <w:b/>
+          <w:bCs/>
+        </w:rPr>
+      </w:pPr>
+      <w:r>
+        <w:t>CSV file with 10 predefined dates</w:t>
       </w:r>
     </w:p>
     <w:p>
@@ -1026,13 +1065,7 @@
         <w:t xml:space="preserve">In test execution #2 number of active threads were increased from 60 to 80 users. </w:t>
       </w:r>
       <w:r>
-        <w:t xml:space="preserve">Response time was not so high at the start but huge spike can be observed during 300-410 seconds of run, total </w:t>
-      </w:r>
-      <w:r>
-        <w:t>throughput</w:t>
-      </w:r>
-      <w:r>
-        <w:t xml:space="preserve"> was growing even after errors were started to happen but little drop can be observed at 300</w:t>
+        <w:t>Response time was not so high at the start but huge spike can be observed during 300-410 seconds of run, total throughput was growing even after errors were started to happen but little drop can be observed at 300</w:t>
       </w:r>
       <w:r>
         <w:rPr>
@@ -1096,6 +1129,13 @@
         </w:rPr>
         <w:t>5a)</w:t>
       </w:r>
+      <w:r>
+        <w:rPr>
+          <w:b/>
+          <w:bCs/>
+        </w:rPr>
+        <w:t xml:space="preserve"> Test run 1 with load model 1</w:t>
+      </w:r>
     </w:p>
     <w:p>
       <w:pPr>
@@ -1131,6 +1171,7 @@
         <w:rPr>
           <w:b/>
           <w:bCs/>
+          <w:noProof/>
         </w:rPr>
         <w:drawing>
           <wp:inline distT="0" distB="0" distL="0" distR="0" wp14:anchorId="115759F6" wp14:editId="09FB8297">
@@ -1181,6 +1222,7 @@
         <w:rPr>
           <w:b/>
           <w:bCs/>
+          <w:noProof/>
         </w:rPr>
         <w:lastRenderedPageBreak/>
         <w:drawing>
@@ -1259,6 +1301,7 @@
         <w:rPr>
           <w:b/>
           <w:bCs/>
+          <w:noProof/>
         </w:rPr>
         <w:drawing>
           <wp:inline distT="0" distB="0" distL="0" distR="0" wp14:anchorId="3F086786" wp14:editId="501606D2">
@@ -1336,6 +1379,10 @@
     <w:p>
       <w:pPr>
         <w:pStyle w:val="ListParagraph"/>
+        <w:rPr>
+          <w:b/>
+          <w:bCs/>
+        </w:rPr>
       </w:pPr>
       <w:r>
         <w:rPr>
@@ -1345,6 +1392,18 @@
         <w:lastRenderedPageBreak/>
         <w:t xml:space="preserve">5b) </w:t>
       </w:r>
+      <w:r>
+        <w:rPr>
+          <w:b/>
+          <w:bCs/>
+        </w:rPr>
+        <w:t>Test run 2 with load model 2</w:t>
+      </w:r>
+    </w:p>
+    <w:p>
+      <w:pPr>
+        <w:pStyle w:val="ListParagraph"/>
+      </w:pPr>
       <w:r>
         <w:t>Some data is missed during 290-300 seconds of execution</w:t>
       </w:r>
@@ -1426,6 +1485,7 @@
         <w:rPr>
           <w:b/>
           <w:bCs/>
+          <w:noProof/>
         </w:rPr>
         <w:drawing>
           <wp:inline distT="0" distB="0" distL="0" distR="0" wp14:anchorId="62B7FB97" wp14:editId="2B928DF4">
@@ -1490,7 +1550,6 @@
         <w:jc w:val="both"/>
       </w:pPr>
       <w:r>
-        <w:lastRenderedPageBreak/>
         <w:t>Response time has huge spike when application had 40-55 active users</w:t>
       </w:r>
     </w:p>
@@ -1578,7 +1637,13 @@
         <w:t xml:space="preserve"> </w:t>
       </w:r>
       <w:r>
-        <w:t xml:space="preserve">After 2 test runs we can conclude </w:t>
+        <w:t xml:space="preserve">After 2 test </w:t>
+      </w:r>
+      <w:r>
+        <w:t>runs</w:t>
+      </w:r>
+      <w:r>
+        <w:t xml:space="preserve"> we can conclude </w:t>
       </w:r>
       <w:r>
         <w:t>our system is stable before it reaches 5</w:t>
@@ -1918,6 +1983,118 @@
     </w:lvl>
   </w:abstractNum>
   <w:abstractNum w:abstractNumId="2" w15:restartNumberingAfterBreak="0">
+    <w:nsid w:val="12707AFF"/>
+    <w:multiLevelType w:val="hybridMultilevel"/>
+    <w:tmpl w:val="583EB520"/>
+    <w:lvl w:ilvl="0" w:tplc="0A90920C">
+      <w:numFmt w:val="bullet"/>
+      <w:lvlText w:val="-"/>
+      <w:lvlJc w:val="left"/>
+      <w:pPr>
+        <w:ind w:left="1080" w:hanging="360"/>
+      </w:pPr>
+      <w:rPr>
+        <w:rFonts w:ascii="Calibri" w:eastAsiaTheme="minorHAnsi" w:hAnsi="Calibri" w:cs="Calibri" w:hint="default"/>
+      </w:rPr>
+    </w:lvl>
+    <w:lvl w:ilvl="1" w:tplc="04090003" w:tentative="1">
+      <w:start w:val="1"/>
+      <w:numFmt w:val="bullet"/>
+      <w:lvlText w:val="o"/>
+      <w:lvlJc w:val="left"/>
+      <w:pPr>
+        <w:ind w:left="1800" w:hanging="360"/>
+      </w:pPr>
+      <w:rPr>
+        <w:rFonts w:ascii="Courier New" w:hAnsi="Courier New" w:cs="Courier New" w:hint="default"/>
+      </w:rPr>
+    </w:lvl>
+    <w:lvl w:ilvl="2" w:tplc="04090005" w:tentative="1">
+      <w:start w:val="1"/>
+      <w:numFmt w:val="bullet"/>
+      <w:lvlText w:val=""/>
+      <w:lvlJc w:val="left"/>
+      <w:pPr>
+        <w:ind w:left="2520" w:hanging="360"/>
+      </w:pPr>
+      <w:rPr>
+        <w:rFonts w:ascii="Wingdings" w:hAnsi="Wingdings" w:hint="default"/>
+      </w:rPr>
+    </w:lvl>
+    <w:lvl w:ilvl="3" w:tplc="04090001" w:tentative="1">
+      <w:start w:val="1"/>
+      <w:numFmt w:val="bullet"/>
+      <w:lvlText w:val=""/>
+      <w:lvlJc w:val="left"/>
+      <w:pPr>
+        <w:ind w:left="3240" w:hanging="360"/>
+      </w:pPr>
+      <w:rPr>
+        <w:rFonts w:ascii="Symbol" w:hAnsi="Symbol" w:hint="default"/>
+      </w:rPr>
+    </w:lvl>
+    <w:lvl w:ilvl="4" w:tplc="04090003" w:tentative="1">
+      <w:start w:val="1"/>
+      <w:numFmt w:val="bullet"/>
+      <w:lvlText w:val="o"/>
+      <w:lvlJc w:val="left"/>
+      <w:pPr>
+        <w:ind w:left="3960" w:hanging="360"/>
+      </w:pPr>
+      <w:rPr>
+        <w:rFonts w:ascii="Courier New" w:hAnsi="Courier New" w:cs="Courier New" w:hint="default"/>
+      </w:rPr>
+    </w:lvl>
+    <w:lvl w:ilvl="5" w:tplc="04090005" w:tentative="1">
+      <w:start w:val="1"/>
+      <w:numFmt w:val="bullet"/>
+      <w:lvlText w:val=""/>
+      <w:lvlJc w:val="left"/>
+      <w:pPr>
+        <w:ind w:left="4680" w:hanging="360"/>
+      </w:pPr>
+      <w:rPr>
+        <w:rFonts w:ascii="Wingdings" w:hAnsi="Wingdings" w:hint="default"/>
+      </w:rPr>
+    </w:lvl>
+    <w:lvl w:ilvl="6" w:tplc="04090001" w:tentative="1">
+      <w:start w:val="1"/>
+      <w:numFmt w:val="bullet"/>
+      <w:lvlText w:val=""/>
+      <w:lvlJc w:val="left"/>
+      <w:pPr>
+        <w:ind w:left="5400" w:hanging="360"/>
+      </w:pPr>
+      <w:rPr>
+        <w:rFonts w:ascii="Symbol" w:hAnsi="Symbol" w:hint="default"/>
+      </w:rPr>
+    </w:lvl>
+    <w:lvl w:ilvl="7" w:tplc="04090003" w:tentative="1">
+      <w:start w:val="1"/>
+      <w:numFmt w:val="bullet"/>
+      <w:lvlText w:val="o"/>
+      <w:lvlJc w:val="left"/>
+      <w:pPr>
+        <w:ind w:left="6120" w:hanging="360"/>
+      </w:pPr>
+      <w:rPr>
+        <w:rFonts w:ascii="Courier New" w:hAnsi="Courier New" w:cs="Courier New" w:hint="default"/>
+      </w:rPr>
+    </w:lvl>
+    <w:lvl w:ilvl="8" w:tplc="04090005" w:tentative="1">
+      <w:start w:val="1"/>
+      <w:numFmt w:val="bullet"/>
+      <w:lvlText w:val=""/>
+      <w:lvlJc w:val="left"/>
+      <w:pPr>
+        <w:ind w:left="6840" w:hanging="360"/>
+      </w:pPr>
+      <w:rPr>
+        <w:rFonts w:ascii="Wingdings" w:hAnsi="Wingdings" w:hint="default"/>
+      </w:rPr>
+    </w:lvl>
+  </w:abstractNum>
+  <w:abstractNum w:abstractNumId="3" w15:restartNumberingAfterBreak="0">
     <w:nsid w:val="16666D86"/>
     <w:multiLevelType w:val="hybridMultilevel"/>
     <w:tmpl w:val="00CCDD38"/>
@@ -2003,7 +2180,7 @@
       </w:pPr>
     </w:lvl>
   </w:abstractNum>
-  <w:abstractNum w:abstractNumId="3" w15:restartNumberingAfterBreak="0">
+  <w:abstractNum w:abstractNumId="4" w15:restartNumberingAfterBreak="0">
     <w:nsid w:val="26B07438"/>
     <w:multiLevelType w:val="hybridMultilevel"/>
     <w:tmpl w:val="E7E60396"/>
@@ -2092,7 +2269,7 @@
       </w:pPr>
     </w:lvl>
   </w:abstractNum>
-  <w:abstractNum w:abstractNumId="4" w15:restartNumberingAfterBreak="0">
+  <w:abstractNum w:abstractNumId="5" w15:restartNumberingAfterBreak="0">
     <w:nsid w:val="26B65D05"/>
     <w:multiLevelType w:val="hybridMultilevel"/>
     <w:tmpl w:val="05E0B9C8"/>
@@ -2181,7 +2358,7 @@
       </w:pPr>
     </w:lvl>
   </w:abstractNum>
-  <w:abstractNum w:abstractNumId="5" w15:restartNumberingAfterBreak="0">
+  <w:abstractNum w:abstractNumId="6" w15:restartNumberingAfterBreak="0">
     <w:nsid w:val="26D5016C"/>
     <w:multiLevelType w:val="hybridMultilevel"/>
     <w:tmpl w:val="C9460666"/>
@@ -2270,7 +2447,7 @@
       </w:pPr>
     </w:lvl>
   </w:abstractNum>
-  <w:abstractNum w:abstractNumId="6" w15:restartNumberingAfterBreak="0">
+  <w:abstractNum w:abstractNumId="7" w15:restartNumberingAfterBreak="0">
     <w:nsid w:val="4A4570D7"/>
     <w:multiLevelType w:val="hybridMultilevel"/>
     <w:tmpl w:val="BDA4AE1C"/>
@@ -2383,7 +2560,7 @@
       </w:rPr>
     </w:lvl>
   </w:abstractNum>
-  <w:abstractNum w:abstractNumId="7" w15:restartNumberingAfterBreak="0">
+  <w:abstractNum w:abstractNumId="8" w15:restartNumberingAfterBreak="0">
     <w:nsid w:val="53620EAD"/>
     <w:multiLevelType w:val="hybridMultilevel"/>
     <w:tmpl w:val="3A96F9F0"/>
@@ -2472,7 +2649,7 @@
       </w:pPr>
     </w:lvl>
   </w:abstractNum>
-  <w:abstractNum w:abstractNumId="8" w15:restartNumberingAfterBreak="0">
+  <w:abstractNum w:abstractNumId="9" w15:restartNumberingAfterBreak="0">
     <w:nsid w:val="66D70142"/>
     <w:multiLevelType w:val="hybridMultilevel"/>
     <w:tmpl w:val="83DE59E4"/>
@@ -2561,7 +2738,7 @@
       </w:pPr>
     </w:lvl>
   </w:abstractNum>
-  <w:abstractNum w:abstractNumId="9" w15:restartNumberingAfterBreak="0">
+  <w:abstractNum w:abstractNumId="10" w15:restartNumberingAfterBreak="0">
     <w:nsid w:val="76CF40DA"/>
     <w:multiLevelType w:val="hybridMultilevel"/>
     <w:tmpl w:val="6CA2FEA4"/>
@@ -2650,7 +2827,7 @@
       </w:pPr>
     </w:lvl>
   </w:abstractNum>
-  <w:abstractNum w:abstractNumId="10" w15:restartNumberingAfterBreak="0">
+  <w:abstractNum w:abstractNumId="11" w15:restartNumberingAfterBreak="0">
     <w:nsid w:val="7F3B3FE2"/>
     <w:multiLevelType w:val="hybridMultilevel"/>
     <w:tmpl w:val="29064BFE"/>
@@ -2740,37 +2917,40 @@
     </w:lvl>
   </w:abstractNum>
   <w:num w:numId="1" w16cid:durableId="2083217586">
-    <w:abstractNumId w:val="9"/>
+    <w:abstractNumId w:val="10"/>
   </w:num>
   <w:num w:numId="2" w16cid:durableId="1321421105">
-    <w:abstractNumId w:val="3"/>
+    <w:abstractNumId w:val="4"/>
   </w:num>
   <w:num w:numId="3" w16cid:durableId="964656923">
     <w:abstractNumId w:val="0"/>
   </w:num>
   <w:num w:numId="4" w16cid:durableId="651368861">
-    <w:abstractNumId w:val="7"/>
+    <w:abstractNumId w:val="8"/>
   </w:num>
   <w:num w:numId="5" w16cid:durableId="1355306909">
-    <w:abstractNumId w:val="10"/>
+    <w:abstractNumId w:val="11"/>
   </w:num>
   <w:num w:numId="6" w16cid:durableId="1114979030">
     <w:abstractNumId w:val="1"/>
   </w:num>
   <w:num w:numId="7" w16cid:durableId="1849560891">
+    <w:abstractNumId w:val="6"/>
+  </w:num>
+  <w:num w:numId="8" w16cid:durableId="1573392086">
+    <w:abstractNumId w:val="3"/>
+  </w:num>
+  <w:num w:numId="9" w16cid:durableId="1118984558">
+    <w:abstractNumId w:val="7"/>
+  </w:num>
+  <w:num w:numId="10" w16cid:durableId="1869830029">
     <w:abstractNumId w:val="5"/>
   </w:num>
-  <w:num w:numId="8" w16cid:durableId="1573392086">
+  <w:num w:numId="11" w16cid:durableId="395666979">
+    <w:abstractNumId w:val="9"/>
+  </w:num>
+  <w:num w:numId="12" w16cid:durableId="1245410071">
     <w:abstractNumId w:val="2"/>
-  </w:num>
-  <w:num w:numId="9" w16cid:durableId="1118984558">
-    <w:abstractNumId w:val="6"/>
-  </w:num>
-  <w:num w:numId="10" w16cid:durableId="1869830029">
-    <w:abstractNumId w:val="4"/>
-  </w:num>
-  <w:num w:numId="11" w16cid:durableId="395666979">
-    <w:abstractNumId w:val="8"/>
   </w:num>
 </w:numbering>
 </file>
@@ -3574,6 +3754,12 @@
 </file>
 
 <file path=customXml/item1.xml><?xml version="1.0" encoding="utf-8"?>
+<p:properties xmlns:p="http://schemas.microsoft.com/office/2006/metadata/properties" xmlns:xsi="http://www.w3.org/2001/XMLSchema-instance" xmlns:pc="http://schemas.microsoft.com/office/infopath/2007/PartnerControls">
+  <documentManagement/>
+</p:properties>
+</file>
+
+<file path=customXml/item2.xml><?xml version="1.0" encoding="utf-8"?>
 <ct:contentTypeSchema xmlns:ct="http://schemas.microsoft.com/office/2006/metadata/contentType" xmlns:ma="http://schemas.microsoft.com/office/2006/metadata/properties/metaAttributes" ct:_="" ma:_="" ma:contentTypeName="Document" ma:contentTypeID="0x01010040C17E0614813644AADB1D398265DD47" ma:contentTypeVersion="6" ma:contentTypeDescription="Create a new document." ma:contentTypeScope="" ma:versionID="1f9934b98e9bb8f4c99abfb65192ffce">
   <xsd:schema xmlns:xsd="http://www.w3.org/2001/XMLSchema" xmlns:xs="http://www.w3.org/2001/XMLSchema" xmlns:p="http://schemas.microsoft.com/office/2006/metadata/properties" xmlns:ns2="abfafafa-159d-4adf-9e1a-8b3f97b22421" targetNamespace="http://schemas.microsoft.com/office/2006/metadata/properties" ma:root="true" ma:fieldsID="646fba61278c72c1d453b65c8f1fd6b5" ns2:_="">
     <xsd:import namespace="abfafafa-159d-4adf-9e1a-8b3f97b22421"/>
@@ -3731,12 +3917,6 @@
 </ct:contentTypeSchema>
 </file>
 
-<file path=customXml/item2.xml><?xml version="1.0" encoding="utf-8"?>
-<p:properties xmlns:p="http://schemas.microsoft.com/office/2006/metadata/properties" xmlns:xsi="http://www.w3.org/2001/XMLSchema-instance" xmlns:pc="http://schemas.microsoft.com/office/infopath/2007/PartnerControls">
-  <documentManagement/>
-</p:properties>
-</file>
-
 <file path=customXml/item3.xml><?xml version="1.0" encoding="utf-8"?>
 <?mso-contentType ?>
 <FormTemplates xmlns="http://schemas.microsoft.com/sharepoint/v3/contenttype/forms">
@@ -3747,6 +3927,15 @@
 </file>
 
 <file path=customXml/itemProps1.xml><?xml version="1.0" encoding="utf-8"?>
+<ds:datastoreItem xmlns:ds="http://schemas.openxmlformats.org/officeDocument/2006/customXml" ds:itemID="{B4D6B972-CEB3-4F1B-A0B3-02BA96D34A72}">
+  <ds:schemaRefs>
+    <ds:schemaRef ds:uri="http://schemas.microsoft.com/office/2006/metadata/properties"/>
+    <ds:schemaRef ds:uri="http://schemas.microsoft.com/office/infopath/2007/PartnerControls"/>
+  </ds:schemaRefs>
+</ds:datastoreItem>
+</file>
+
+<file path=customXml/itemProps2.xml><?xml version="1.0" encoding="utf-8"?>
 <ds:datastoreItem xmlns:ds="http://schemas.openxmlformats.org/officeDocument/2006/customXml" ds:itemID="{AB0DAC48-2843-47EF-89E8-7BF5AFA99816}">
   <ds:schemaRefs>
     <ds:schemaRef ds:uri="http://schemas.microsoft.com/office/2006/metadata/contentType"/>
@@ -3764,15 +3953,6 @@
 </ds:datastoreItem>
 </file>
 
-<file path=customXml/itemProps2.xml><?xml version="1.0" encoding="utf-8"?>
-<ds:datastoreItem xmlns:ds="http://schemas.openxmlformats.org/officeDocument/2006/customXml" ds:itemID="{B4D6B972-CEB3-4F1B-A0B3-02BA96D34A72}">
-  <ds:schemaRefs>
-    <ds:schemaRef ds:uri="http://schemas.microsoft.com/office/2006/metadata/properties"/>
-    <ds:schemaRef ds:uri="http://schemas.microsoft.com/office/infopath/2007/PartnerControls"/>
-  </ds:schemaRefs>
-</ds:datastoreItem>
-</file>
-
 <file path=customXml/itemProps3.xml><?xml version="1.0" encoding="utf-8"?>
 <ds:datastoreItem xmlns:ds="http://schemas.openxmlformats.org/officeDocument/2006/customXml" ds:itemID="{F17F8FA8-F363-4484-823A-830E96C60159}">
   <ds:schemaRefs>

</xml_diff>

<commit_message>
add evidence of fixed script run to report
</commit_message>
<xml_diff>
--- a/Practice #3/Load_test_report_Maksymenko.docx
+++ b/Practice #3/Load_test_report_Maksymenko.docx
@@ -597,11 +597,11 @@
         </w:rPr>
       </w:pPr>
       <w:r>
-        <w:t>100 p</w:t>
+        <w:t xml:space="preserve">100 </w:t>
       </w:r>
       <w:proofErr w:type="spellStart"/>
       <w:r>
-        <w:t>regenerated</w:t>
+        <w:t>pregenerated</w:t>
       </w:r>
       <w:proofErr w:type="spellEnd"/>
       <w:r>
@@ -1655,8 +1655,412 @@
         <w:t xml:space="preserve"> concurrent users, at that moment they produce 18-20 requests per second. </w:t>
       </w:r>
     </w:p>
+    <w:p/>
+    <w:p>
+      <w:r>
+        <w:rPr>
+          <w:b/>
+          <w:bCs/>
+        </w:rPr>
+        <w:t xml:space="preserve">UPD from 28/05/2022: </w:t>
+      </w:r>
+      <w:r>
+        <w:t xml:space="preserve">Updated test run with ignored embedded resources errors and more open ports </w:t>
+      </w:r>
+    </w:p>
+    <w:p>
+      <w:pPr>
+        <w:pStyle w:val="ListParagraph"/>
+        <w:rPr>
+          <w:b/>
+          <w:bCs/>
+        </w:rPr>
+      </w:pPr>
+      <w:r>
+        <w:rPr>
+          <w:b/>
+          <w:bCs/>
+        </w:rPr>
+        <w:t>Load Model</w:t>
+      </w:r>
+      <w:r>
+        <w:rPr>
+          <w:b/>
+          <w:bCs/>
+        </w:rPr>
+        <w:t xml:space="preserve"> 2</w:t>
+      </w:r>
+      <w:r>
+        <w:rPr>
+          <w:b/>
+          <w:bCs/>
+        </w:rPr>
+        <w:t>:</w:t>
+      </w:r>
+    </w:p>
+    <w:tbl>
+      <w:tblPr>
+        <w:tblStyle w:val="TableGrid"/>
+        <w:tblW w:w="0" w:type="auto"/>
+        <w:tblInd w:w="720" w:type="dxa"/>
+        <w:tblLook w:val="04A0" w:firstRow="1" w:lastRow="0" w:firstColumn="1" w:lastColumn="0" w:noHBand="0" w:noVBand="1"/>
+      </w:tblPr>
+      <w:tblGrid>
+        <w:gridCol w:w="2038"/>
+        <w:gridCol w:w="2038"/>
+      </w:tblGrid>
+      <w:tr>
+        <w:trPr>
+          <w:trHeight w:val="328"/>
+        </w:trPr>
+        <w:tc>
+          <w:tcPr>
+            <w:tcW w:w="2038" w:type="dxa"/>
+          </w:tcPr>
+          <w:p>
+            <w:pPr>
+              <w:pStyle w:val="ListParagraph"/>
+              <w:ind w:left="0"/>
+              <w:rPr>
+                <w:b/>
+                <w:bCs/>
+              </w:rPr>
+            </w:pPr>
+            <w:r>
+              <w:rPr>
+                <w:b/>
+                <w:bCs/>
+              </w:rPr>
+              <w:t>Users</w:t>
+            </w:r>
+          </w:p>
+        </w:tc>
+        <w:tc>
+          <w:tcPr>
+            <w:tcW w:w="2038" w:type="dxa"/>
+          </w:tcPr>
+          <w:p>
+            <w:pPr>
+              <w:pStyle w:val="ListParagraph"/>
+              <w:ind w:left="0"/>
+            </w:pPr>
+            <w:r>
+              <w:t>50</w:t>
+            </w:r>
+            <w:r>
+              <w:t>0</w:t>
+            </w:r>
+          </w:p>
+        </w:tc>
+      </w:tr>
+      <w:tr>
+        <w:trPr>
+          <w:trHeight w:val="328"/>
+        </w:trPr>
+        <w:tc>
+          <w:tcPr>
+            <w:tcW w:w="2038" w:type="dxa"/>
+          </w:tcPr>
+          <w:p>
+            <w:pPr>
+              <w:pStyle w:val="ListParagraph"/>
+              <w:ind w:left="0"/>
+              <w:rPr>
+                <w:b/>
+                <w:bCs/>
+              </w:rPr>
+            </w:pPr>
+            <w:r>
+              <w:rPr>
+                <w:b/>
+                <w:bCs/>
+              </w:rPr>
+              <w:t>Rump up time</w:t>
+            </w:r>
+          </w:p>
+        </w:tc>
+        <w:tc>
+          <w:tcPr>
+            <w:tcW w:w="2038" w:type="dxa"/>
+          </w:tcPr>
+          <w:p>
+            <w:pPr>
+              <w:pStyle w:val="ListParagraph"/>
+              <w:ind w:left="0"/>
+            </w:pPr>
+            <w:r>
+              <w:t>600</w:t>
+            </w:r>
+          </w:p>
+        </w:tc>
+      </w:tr>
+      <w:tr>
+        <w:trPr>
+          <w:trHeight w:val="328"/>
+        </w:trPr>
+        <w:tc>
+          <w:tcPr>
+            <w:tcW w:w="2038" w:type="dxa"/>
+          </w:tcPr>
+          <w:p>
+            <w:pPr>
+              <w:pStyle w:val="ListParagraph"/>
+              <w:ind w:left="0"/>
+              <w:rPr>
+                <w:b/>
+                <w:bCs/>
+              </w:rPr>
+            </w:pPr>
+            <w:r>
+              <w:rPr>
+                <w:b/>
+                <w:bCs/>
+              </w:rPr>
+              <w:t>Duration</w:t>
+            </w:r>
+          </w:p>
+        </w:tc>
+        <w:tc>
+          <w:tcPr>
+            <w:tcW w:w="2038" w:type="dxa"/>
+          </w:tcPr>
+          <w:p>
+            <w:pPr>
+              <w:pStyle w:val="ListParagraph"/>
+              <w:ind w:left="0"/>
+            </w:pPr>
+            <w:r>
+              <w:t>600</w:t>
+            </w:r>
+          </w:p>
+        </w:tc>
+      </w:tr>
+    </w:tbl>
+    <w:p/>
+    <w:p>
+      <w:r>
+        <w:rPr>
+          <w:noProof/>
+        </w:rPr>
+        <w:lastRenderedPageBreak/>
+        <w:drawing>
+          <wp:inline distT="0" distB="0" distL="0" distR="0" wp14:anchorId="31BE8A8B" wp14:editId="0E86775F">
+            <wp:extent cx="9144000" cy="4293235"/>
+            <wp:effectExtent l="0" t="0" r="0" b="0"/>
+            <wp:docPr id="5" name="Picture 5" descr="A screenshot of a computer&#10;&#10;Description automatically generated with medium confidence"/>
+            <wp:cNvGraphicFramePr>
+              <a:graphicFrameLocks xmlns:a="http://schemas.openxmlformats.org/drawingml/2006/main" noChangeAspect="1"/>
+            </wp:cNvGraphicFramePr>
+            <a:graphic xmlns:a="http://schemas.openxmlformats.org/drawingml/2006/main">
+              <a:graphicData uri="http://schemas.openxmlformats.org/drawingml/2006/picture">
+                <pic:pic xmlns:pic="http://schemas.openxmlformats.org/drawingml/2006/picture">
+                  <pic:nvPicPr>
+                    <pic:cNvPr id="5" name="Picture 5" descr="A screenshot of a computer&#10;&#10;Description automatically generated with medium confidence"/>
+                    <pic:cNvPicPr/>
+                  </pic:nvPicPr>
+                  <pic:blipFill>
+                    <a:blip r:embed="rId19"/>
+                    <a:stretch>
+                      <a:fillRect/>
+                    </a:stretch>
+                  </pic:blipFill>
+                  <pic:spPr>
+                    <a:xfrm>
+                      <a:off x="0" y="0"/>
+                      <a:ext cx="9144000" cy="4293235"/>
+                    </a:xfrm>
+                    <a:prstGeom prst="rect">
+                      <a:avLst/>
+                    </a:prstGeom>
+                  </pic:spPr>
+                </pic:pic>
+              </a:graphicData>
+            </a:graphic>
+          </wp:inline>
+        </w:drawing>
+      </w:r>
+    </w:p>
+    <w:p>
+      <w:r>
+        <w:drawing>
+          <wp:inline distT="0" distB="0" distL="0" distR="0" wp14:anchorId="37A51454" wp14:editId="6F6577DD">
+            <wp:extent cx="6929589" cy="1844040"/>
+            <wp:effectExtent l="0" t="0" r="5080" b="3810"/>
+            <wp:docPr id="11" name="Picture 11" descr="A screenshot of a computer&#10;&#10;Description automatically generated with medium confidence"/>
+            <wp:cNvGraphicFramePr>
+              <a:graphicFrameLocks xmlns:a="http://schemas.openxmlformats.org/drawingml/2006/main" noChangeAspect="1"/>
+            </wp:cNvGraphicFramePr>
+            <a:graphic xmlns:a="http://schemas.openxmlformats.org/drawingml/2006/main">
+              <a:graphicData uri="http://schemas.openxmlformats.org/drawingml/2006/picture">
+                <pic:pic xmlns:pic="http://schemas.openxmlformats.org/drawingml/2006/picture">
+                  <pic:nvPicPr>
+                    <pic:cNvPr id="11" name="Picture 11" descr="A screenshot of a computer&#10;&#10;Description automatically generated with medium confidence"/>
+                    <pic:cNvPicPr/>
+                  </pic:nvPicPr>
+                  <pic:blipFill>
+                    <a:blip r:embed="rId20"/>
+                    <a:stretch>
+                      <a:fillRect/>
+                    </a:stretch>
+                  </pic:blipFill>
+                  <pic:spPr>
+                    <a:xfrm>
+                      <a:off x="0" y="0"/>
+                      <a:ext cx="6949341" cy="1849296"/>
+                    </a:xfrm>
+                    <a:prstGeom prst="rect">
+                      <a:avLst/>
+                    </a:prstGeom>
+                  </pic:spPr>
+                </pic:pic>
+              </a:graphicData>
+            </a:graphic>
+          </wp:inline>
+        </w:drawing>
+      </w:r>
+    </w:p>
+    <w:p>
+      <w:r>
+        <w:rPr>
+          <w:noProof/>
+        </w:rPr>
+        <w:lastRenderedPageBreak/>
+        <w:drawing>
+          <wp:inline distT="0" distB="0" distL="0" distR="0" wp14:anchorId="50F37F17" wp14:editId="446310FA">
+            <wp:extent cx="9144000" cy="4226560"/>
+            <wp:effectExtent l="0" t="0" r="0" b="2540"/>
+            <wp:docPr id="12" name="Picture 12" descr="Chart, histogram&#10;&#10;Description automatically generated"/>
+            <wp:cNvGraphicFramePr>
+              <a:graphicFrameLocks xmlns:a="http://schemas.openxmlformats.org/drawingml/2006/main" noChangeAspect="1"/>
+            </wp:cNvGraphicFramePr>
+            <a:graphic xmlns:a="http://schemas.openxmlformats.org/drawingml/2006/main">
+              <a:graphicData uri="http://schemas.openxmlformats.org/drawingml/2006/picture">
+                <pic:pic xmlns:pic="http://schemas.openxmlformats.org/drawingml/2006/picture">
+                  <pic:nvPicPr>
+                    <pic:cNvPr id="12" name="Picture 12" descr="Chart, histogram&#10;&#10;Description automatically generated"/>
+                    <pic:cNvPicPr/>
+                  </pic:nvPicPr>
+                  <pic:blipFill>
+                    <a:blip r:embed="rId21"/>
+                    <a:stretch>
+                      <a:fillRect/>
+                    </a:stretch>
+                  </pic:blipFill>
+                  <pic:spPr>
+                    <a:xfrm>
+                      <a:off x="0" y="0"/>
+                      <a:ext cx="9144000" cy="4226560"/>
+                    </a:xfrm>
+                    <a:prstGeom prst="rect">
+                      <a:avLst/>
+                    </a:prstGeom>
+                  </pic:spPr>
+                </pic:pic>
+              </a:graphicData>
+            </a:graphic>
+          </wp:inline>
+        </w:drawing>
+      </w:r>
+    </w:p>
+    <w:p>
+      <w:r>
+        <w:drawing>
+          <wp:inline distT="0" distB="0" distL="0" distR="0" wp14:anchorId="5DFDA760" wp14:editId="16FF1163">
+            <wp:extent cx="7627620" cy="1768125"/>
+            <wp:effectExtent l="0" t="0" r="0" b="3810"/>
+            <wp:docPr id="13" name="Picture 13" descr="A screenshot of a video game&#10;&#10;Description automatically generated"/>
+            <wp:cNvGraphicFramePr>
+              <a:graphicFrameLocks xmlns:a="http://schemas.openxmlformats.org/drawingml/2006/main" noChangeAspect="1"/>
+            </wp:cNvGraphicFramePr>
+            <a:graphic xmlns:a="http://schemas.openxmlformats.org/drawingml/2006/main">
+              <a:graphicData uri="http://schemas.openxmlformats.org/drawingml/2006/picture">
+                <pic:pic xmlns:pic="http://schemas.openxmlformats.org/drawingml/2006/picture">
+                  <pic:nvPicPr>
+                    <pic:cNvPr id="13" name="Picture 13" descr="A screenshot of a video game&#10;&#10;Description automatically generated"/>
+                    <pic:cNvPicPr/>
+                  </pic:nvPicPr>
+                  <pic:blipFill>
+                    <a:blip r:embed="rId22"/>
+                    <a:stretch>
+                      <a:fillRect/>
+                    </a:stretch>
+                  </pic:blipFill>
+                  <pic:spPr>
+                    <a:xfrm>
+                      <a:off x="0" y="0"/>
+                      <a:ext cx="7640560" cy="1771124"/>
+                    </a:xfrm>
+                    <a:prstGeom prst="rect">
+                      <a:avLst/>
+                    </a:prstGeom>
+                  </pic:spPr>
+                </pic:pic>
+              </a:graphicData>
+            </a:graphic>
+          </wp:inline>
+        </w:drawing>
+      </w:r>
+    </w:p>
+    <w:p>
+      <w:r>
+        <w:rPr>
+          <w:noProof/>
+        </w:rPr>
+        <w:lastRenderedPageBreak/>
+        <w:drawing>
+          <wp:inline distT="0" distB="0" distL="0" distR="0" wp14:anchorId="7814A9AE" wp14:editId="7A5FD109">
+            <wp:extent cx="9144000" cy="2585720"/>
+            <wp:effectExtent l="0" t="0" r="0" b="5080"/>
+            <wp:docPr id="14" name="Picture 14" descr="A screenshot of a computer&#10;&#10;Description automatically generated with medium confidence"/>
+            <wp:cNvGraphicFramePr>
+              <a:graphicFrameLocks xmlns:a="http://schemas.openxmlformats.org/drawingml/2006/main" noChangeAspect="1"/>
+            </wp:cNvGraphicFramePr>
+            <a:graphic xmlns:a="http://schemas.openxmlformats.org/drawingml/2006/main">
+              <a:graphicData uri="http://schemas.openxmlformats.org/drawingml/2006/picture">
+                <pic:pic xmlns:pic="http://schemas.openxmlformats.org/drawingml/2006/picture">
+                  <pic:nvPicPr>
+                    <pic:cNvPr id="14" name="Picture 14" descr="A screenshot of a computer&#10;&#10;Description automatically generated with medium confidence"/>
+                    <pic:cNvPicPr/>
+                  </pic:nvPicPr>
+                  <pic:blipFill>
+                    <a:blip r:embed="rId23"/>
+                    <a:stretch>
+                      <a:fillRect/>
+                    </a:stretch>
+                  </pic:blipFill>
+                  <pic:spPr>
+                    <a:xfrm>
+                      <a:off x="0" y="0"/>
+                      <a:ext cx="9144000" cy="2585720"/>
+                    </a:xfrm>
+                    <a:prstGeom prst="rect">
+                      <a:avLst/>
+                    </a:prstGeom>
+                  </pic:spPr>
+                </pic:pic>
+              </a:graphicData>
+            </a:graphic>
+          </wp:inline>
+        </w:drawing>
+      </w:r>
+    </w:p>
+    <w:p>
+      <w:r>
+        <w:t>System reached saturation point at ~110 users and 25-27 transactions per second.</w:t>
+      </w:r>
+    </w:p>
+    <w:p>
+      <w:r>
+        <w:t>Break point was reached at 360-370 concurrent users.</w:t>
+      </w:r>
+    </w:p>
+    <w:p>
+      <w:r>
+        <w:t>More details will be covered in report for task 6.</w:t>
+      </w:r>
+    </w:p>
     <w:sectPr>
-      <w:footerReference w:type="default" r:id="rId19"/>
+      <w:footerReference w:type="default" r:id="rId24"/>
       <w:pgSz w:w="15840" w:h="12240" w:orient="landscape" w:code="1"/>
       <w:pgMar w:top="720" w:right="720" w:bottom="720" w:left="720" w:header="720" w:footer="720" w:gutter="0"/>
       <w:cols w:space="720"/>
@@ -3754,12 +4158,6 @@
 </file>
 
 <file path=customXml/item1.xml><?xml version="1.0" encoding="utf-8"?>
-<p:properties xmlns:p="http://schemas.microsoft.com/office/2006/metadata/properties" xmlns:xsi="http://www.w3.org/2001/XMLSchema-instance" xmlns:pc="http://schemas.microsoft.com/office/infopath/2007/PartnerControls">
-  <documentManagement/>
-</p:properties>
-</file>
-
-<file path=customXml/item2.xml><?xml version="1.0" encoding="utf-8"?>
 <ct:contentTypeSchema xmlns:ct="http://schemas.microsoft.com/office/2006/metadata/contentType" xmlns:ma="http://schemas.microsoft.com/office/2006/metadata/properties/metaAttributes" ct:_="" ma:_="" ma:contentTypeName="Document" ma:contentTypeID="0x01010040C17E0614813644AADB1D398265DD47" ma:contentTypeVersion="6" ma:contentTypeDescription="Create a new document." ma:contentTypeScope="" ma:versionID="1f9934b98e9bb8f4c99abfb65192ffce">
   <xsd:schema xmlns:xsd="http://www.w3.org/2001/XMLSchema" xmlns:xs="http://www.w3.org/2001/XMLSchema" xmlns:p="http://schemas.microsoft.com/office/2006/metadata/properties" xmlns:ns2="abfafafa-159d-4adf-9e1a-8b3f97b22421" targetNamespace="http://schemas.microsoft.com/office/2006/metadata/properties" ma:root="true" ma:fieldsID="646fba61278c72c1d453b65c8f1fd6b5" ns2:_="">
     <xsd:import namespace="abfafafa-159d-4adf-9e1a-8b3f97b22421"/>
@@ -3917,6 +4315,12 @@
 </ct:contentTypeSchema>
 </file>
 
+<file path=customXml/item2.xml><?xml version="1.0" encoding="utf-8"?>
+<p:properties xmlns:p="http://schemas.microsoft.com/office/2006/metadata/properties" xmlns:xsi="http://www.w3.org/2001/XMLSchema-instance" xmlns:pc="http://schemas.microsoft.com/office/infopath/2007/PartnerControls">
+  <documentManagement/>
+</p:properties>
+</file>
+
 <file path=customXml/item3.xml><?xml version="1.0" encoding="utf-8"?>
 <?mso-contentType ?>
 <FormTemplates xmlns="http://schemas.microsoft.com/sharepoint/v3/contenttype/forms">
@@ -3927,15 +4331,6 @@
 </file>
 
 <file path=customXml/itemProps1.xml><?xml version="1.0" encoding="utf-8"?>
-<ds:datastoreItem xmlns:ds="http://schemas.openxmlformats.org/officeDocument/2006/customXml" ds:itemID="{B4D6B972-CEB3-4F1B-A0B3-02BA96D34A72}">
-  <ds:schemaRefs>
-    <ds:schemaRef ds:uri="http://schemas.microsoft.com/office/2006/metadata/properties"/>
-    <ds:schemaRef ds:uri="http://schemas.microsoft.com/office/infopath/2007/PartnerControls"/>
-  </ds:schemaRefs>
-</ds:datastoreItem>
-</file>
-
-<file path=customXml/itemProps2.xml><?xml version="1.0" encoding="utf-8"?>
 <ds:datastoreItem xmlns:ds="http://schemas.openxmlformats.org/officeDocument/2006/customXml" ds:itemID="{AB0DAC48-2843-47EF-89E8-7BF5AFA99816}">
   <ds:schemaRefs>
     <ds:schemaRef ds:uri="http://schemas.microsoft.com/office/2006/metadata/contentType"/>
@@ -3953,6 +4348,15 @@
 </ds:datastoreItem>
 </file>
 
+<file path=customXml/itemProps2.xml><?xml version="1.0" encoding="utf-8"?>
+<ds:datastoreItem xmlns:ds="http://schemas.openxmlformats.org/officeDocument/2006/customXml" ds:itemID="{B4D6B972-CEB3-4F1B-A0B3-02BA96D34A72}">
+  <ds:schemaRefs>
+    <ds:schemaRef ds:uri="http://schemas.microsoft.com/office/2006/metadata/properties"/>
+    <ds:schemaRef ds:uri="http://schemas.microsoft.com/office/infopath/2007/PartnerControls"/>
+  </ds:schemaRefs>
+</ds:datastoreItem>
+</file>
+
 <file path=customXml/itemProps3.xml><?xml version="1.0" encoding="utf-8"?>
 <ds:datastoreItem xmlns:ds="http://schemas.openxmlformats.org/officeDocument/2006/customXml" ds:itemID="{F17F8FA8-F363-4484-823A-830E96C60159}">
   <ds:schemaRefs>

</xml_diff>